<commit_message>
More Work on KeystoneDraft1
</commit_message>
<xml_diff>
--- a/FoodNeedCalculation.docx
+++ b/FoodNeedCalculation.docx
@@ -443,6 +443,15 @@
           <w:u w:val="single"/>
         </w:rPr>
       </w:pPr>
+    </w:p>
+    <w:p/>
+    <w:p/>
+    <w:p/>
+    <w:p/>
+    <w:p/>
+    <w:p/>
+    <w:p/>
+    <w:p>
       <w:r>
         <w:rPr>
           <w:b/>
@@ -450,23 +459,23 @@
           <w:u w:val="single"/>
         </w:rPr>
         <w:drawing>
-          <wp:anchor distT="0" distB="0" distL="114300" distR="114300" simplePos="0" relativeHeight="251658240" behindDoc="0" locked="0" layoutInCell="1" allowOverlap="1" wp14:anchorId="1517EB75" wp14:editId="51B0AFBC">
+          <wp:anchor distT="0" distB="0" distL="114300" distR="114300" simplePos="0" relativeHeight="251658240" behindDoc="0" locked="0" layoutInCell="1" allowOverlap="1" wp14:anchorId="1517EB75" wp14:editId="00140E74">
             <wp:simplePos x="0" y="0"/>
             <wp:positionH relativeFrom="column">
-              <wp:posOffset>-490220</wp:posOffset>
+              <wp:posOffset>-642620</wp:posOffset>
             </wp:positionH>
             <wp:positionV relativeFrom="paragraph">
-              <wp:posOffset>250190</wp:posOffset>
+              <wp:posOffset>147955</wp:posOffset>
             </wp:positionV>
-            <wp:extent cx="5194300" cy="3328670"/>
-            <wp:effectExtent l="0" t="6985" r="5715" b="5715"/>
+            <wp:extent cx="3576320" cy="2291715"/>
+            <wp:effectExtent l="7302" t="0" r="12383" b="12382"/>
             <wp:wrapTight wrapText="bothSides">
               <wp:wrapPolygon edited="0">
-                <wp:start x="-29" y="21555"/>
-                <wp:lineTo x="21518" y="21555"/>
-                <wp:lineTo x="21518" y="128"/>
-                <wp:lineTo x="-29" y="128"/>
-                <wp:lineTo x="-29" y="21555"/>
+                <wp:start x="44" y="21669"/>
+                <wp:lineTo x="21521" y="21669"/>
+                <wp:lineTo x="21521" y="123"/>
+                <wp:lineTo x="44" y="123"/>
+                <wp:lineTo x="44" y="21669"/>
               </wp:wrapPolygon>
             </wp:wrapTight>
             <wp:docPr id="1" name="Picture 1"/>
@@ -494,7 +503,7 @@
                   <pic:spPr bwMode="auto">
                     <a:xfrm rot="5400000">
                       <a:off x="0" y="0"/>
-                      <a:ext cx="5194300" cy="3328670"/>
+                      <a:ext cx="3576320" cy="2291715"/>
                     </a:xfrm>
                     <a:prstGeom prst="rect">
                       <a:avLst/>
@@ -539,14 +548,6 @@
     <w:p/>
     <w:p/>
     <w:p/>
-    <w:p/>
-    <w:p/>
-    <w:p/>
-    <w:p/>
-    <w:p/>
-    <w:p/>
-    <w:p/>
-    <w:p/>
     <w:p>
       <w:pPr>
         <w:tabs>
@@ -599,123 +600,119 @@
         </w:tabs>
       </w:pPr>
       <w:r>
-        <w:t>Availability of foods in kg mus</w:t>
-      </w:r>
+        <w:t xml:space="preserve">Availability of foods in kg must be converted to servings to </w:t>
+      </w:r>
+      <w:proofErr w:type="gramStart"/>
+      <w:r>
+        <w:t>compared</w:t>
+      </w:r>
+      <w:proofErr w:type="gramEnd"/>
+      <w:r>
+        <w:t xml:space="preserve"> to the recommendation, converted back to kg, then to </w:t>
+      </w:r>
+      <w:proofErr w:type="spellStart"/>
+      <w:r>
+        <w:t>tonnes</w:t>
+      </w:r>
+      <w:proofErr w:type="spellEnd"/>
+      <w:r>
+        <w:t xml:space="preserve">. </w:t>
+      </w:r>
+    </w:p>
+    <w:p>
+      <w:pPr>
+        <w:tabs>
+          <w:tab w:val="left" w:pos="5159"/>
+        </w:tabs>
+      </w:pPr>
+    </w:p>
+    <w:p>
+      <w:pPr>
+        <w:tabs>
+          <w:tab w:val="left" w:pos="5159"/>
+        </w:tabs>
+      </w:pPr>
+      <w:r>
+        <w:t xml:space="preserve">Here is how I did it. First I converted all the availability data from </w:t>
+      </w:r>
+      <w:r>
+        <w:rPr>
+          <w:b/>
+        </w:rPr>
+        <w:t>kg to servings</w:t>
+      </w:r>
+      <w:r>
+        <w:rPr>
+          <w:b/>
+        </w:rPr>
+        <w:t xml:space="preserve"> </w:t>
+      </w:r>
+      <w:r>
+        <w:t xml:space="preserve">by multiplying by the reference value stored in a </w:t>
+      </w:r>
+      <w:proofErr w:type="gramStart"/>
+      <w:r>
+        <w:t>units</w:t>
+      </w:r>
+      <w:proofErr w:type="gramEnd"/>
+      <w:r>
+        <w:t xml:space="preserve"> table I made.</w:t>
+      </w:r>
+    </w:p>
+    <w:p>
+      <w:pPr>
+        <w:tabs>
+          <w:tab w:val="left" w:pos="5159"/>
+        </w:tabs>
+        <w:rPr>
+          <w:b/>
+        </w:rPr>
+      </w:pPr>
+    </w:p>
+    <w:p>
+      <w:pPr>
+        <w:tabs>
+          <w:tab w:val="left" w:pos="5159"/>
+        </w:tabs>
+      </w:pPr>
+      <w:r>
+        <w:t xml:space="preserve">Then </w:t>
+      </w:r>
+      <w:r>
+        <w:t xml:space="preserve">I downloaded the population data and </w:t>
+      </w:r>
+      <w:r>
+        <w:t>made an excel file containing the dietary recommendation for each age group. I manually multiplied the recommendations by 365 to get the years recommendation per age group. Then I populated my population table with the yearly recommendations</w:t>
+      </w:r>
+      <w:r>
+        <w:t xml:space="preserve"> for each age year</w:t>
+      </w:r>
+      <w:r>
+        <w:t xml:space="preserve"> like so:</w:t>
+      </w:r>
+    </w:p>
+    <w:p>
+      <w:pPr>
+        <w:tabs>
+          <w:tab w:val="left" w:pos="5159"/>
+        </w:tabs>
+      </w:pPr>
+    </w:p>
+    <w:p>
+      <w:pPr>
+        <w:tabs>
+          <w:tab w:val="left" w:pos="5159"/>
+        </w:tabs>
+      </w:pPr>
       <w:bookmarkStart w:id="0" w:name="_GoBack"/>
-      <w:bookmarkEnd w:id="0"/>
-      <w:r>
-        <w:t xml:space="preserve">t be converted to servings to </w:t>
-      </w:r>
-      <w:proofErr w:type="gramStart"/>
-      <w:r>
-        <w:t>compared</w:t>
-      </w:r>
-      <w:proofErr w:type="gramEnd"/>
-      <w:r>
-        <w:t xml:space="preserve"> to the recommendation, converted back to kg, then to </w:t>
-      </w:r>
-      <w:proofErr w:type="spellStart"/>
-      <w:r>
-        <w:t>tonnes</w:t>
-      </w:r>
-      <w:proofErr w:type="spellEnd"/>
-      <w:r>
-        <w:t xml:space="preserve">. </w:t>
-      </w:r>
-    </w:p>
-    <w:p>
-      <w:pPr>
-        <w:tabs>
-          <w:tab w:val="left" w:pos="5159"/>
-        </w:tabs>
-      </w:pPr>
-    </w:p>
-    <w:p>
-      <w:pPr>
-        <w:tabs>
-          <w:tab w:val="left" w:pos="5159"/>
-        </w:tabs>
-      </w:pPr>
-      <w:r>
-        <w:t xml:space="preserve">Here is how I did it. First I converted all the availability data from </w:t>
-      </w:r>
-      <w:r>
-        <w:rPr>
-          <w:b/>
-        </w:rPr>
-        <w:t>kg to servings</w:t>
-      </w:r>
-      <w:r>
-        <w:rPr>
-          <w:b/>
-        </w:rPr>
-        <w:t xml:space="preserve"> </w:t>
-      </w:r>
-      <w:r>
-        <w:t xml:space="preserve">by multiplying by the reference value stored in a </w:t>
-      </w:r>
-      <w:proofErr w:type="gramStart"/>
-      <w:r>
-        <w:t>units</w:t>
-      </w:r>
-      <w:proofErr w:type="gramEnd"/>
-      <w:r>
-        <w:t xml:space="preserve"> table I made.</w:t>
-      </w:r>
-    </w:p>
-    <w:p>
-      <w:pPr>
-        <w:tabs>
-          <w:tab w:val="left" w:pos="5159"/>
-        </w:tabs>
-        <w:rPr>
-          <w:b/>
-        </w:rPr>
-      </w:pPr>
-    </w:p>
-    <w:p>
-      <w:pPr>
-        <w:tabs>
-          <w:tab w:val="left" w:pos="5159"/>
-        </w:tabs>
-      </w:pPr>
-      <w:r>
-        <w:t xml:space="preserve">Then </w:t>
-      </w:r>
-      <w:r>
-        <w:t xml:space="preserve">I downloaded the population data and </w:t>
-      </w:r>
-      <w:r>
-        <w:t>made an excel file containing the dietary recommendation for each age group. I manually multiplied the recommendations by 365 to get the years recommendation per age group. Then I populated my population table with the yearly recommendations</w:t>
-      </w:r>
-      <w:r>
-        <w:t xml:space="preserve"> for each age year</w:t>
-      </w:r>
-      <w:r>
-        <w:t xml:space="preserve"> like so:</w:t>
-      </w:r>
-    </w:p>
-    <w:p>
-      <w:pPr>
-        <w:tabs>
-          <w:tab w:val="left" w:pos="5159"/>
-        </w:tabs>
-      </w:pPr>
-    </w:p>
-    <w:p>
-      <w:pPr>
-        <w:tabs>
-          <w:tab w:val="left" w:pos="5159"/>
-        </w:tabs>
-      </w:pPr>
       <w:r>
         <w:rPr>
           <w:noProof/>
         </w:rPr>
         <w:drawing>
-          <wp:inline distT="0" distB="0" distL="0" distR="0" wp14:anchorId="02529D09" wp14:editId="365F1EAA">
-            <wp:extent cx="5905666" cy="3218725"/>
-            <wp:effectExtent l="0" t="0" r="0" b="7620"/>
+          <wp:inline distT="0" distB="0" distL="0" distR="0" wp14:anchorId="02529D09" wp14:editId="3EB29A55">
+            <wp:extent cx="5027212" cy="2739947"/>
+            <wp:effectExtent l="0" t="0" r="2540" b="3810"/>
             <wp:docPr id="4" name="Picture 4"/>
             <wp:cNvGraphicFramePr>
               <a:graphicFrameLocks xmlns:a="http://schemas.openxmlformats.org/drawingml/2006/main" noChangeAspect="1"/>
@@ -742,7 +739,7 @@
                   <pic:spPr>
                     <a:xfrm>
                       <a:off x="0" y="0"/>
-                      <a:ext cx="5905838" cy="3218819"/>
+                      <a:ext cx="5028210" cy="2740491"/>
                     </a:xfrm>
                     <a:prstGeom prst="rect">
                       <a:avLst/>
@@ -754,6 +751,7 @@
           </wp:inline>
         </w:drawing>
       </w:r>
+      <w:bookmarkEnd w:id="0"/>
     </w:p>
     <w:p>
       <w:pPr>

</xml_diff>

<commit_message>
Working on Calculating Area of Land Required per head of Livestock
</commit_message>
<xml_diff>
--- a/FoodNeedCalculation.docx
+++ b/FoodNeedCalculation.docx
@@ -29,15 +29,7 @@
     </w:p>
     <w:p>
       <w:r>
-        <w:t xml:space="preserve">Caitlyn’s thesis addresses Food Need in pages 9-12. On page 11 she balances food availability with food availability with dietary recommendation and coverts servings to </w:t>
-      </w:r>
-      <w:proofErr w:type="spellStart"/>
-      <w:r>
-        <w:t>tonnes</w:t>
-      </w:r>
-      <w:proofErr w:type="spellEnd"/>
-      <w:r>
-        <w:t xml:space="preserve"> as following:</w:t>
+        <w:t>Caitlyn’s thesis addresses Food Need in pages 9-12. On page 11 she balances food availability with food availability with dietary recommendation and coverts servings to tonnes as following:</w:t>
       </w:r>
     </w:p>
     <w:p/>
@@ -98,7 +90,6 @@
           <w:numId w:val="1"/>
         </w:numPr>
       </w:pPr>
-      <w:proofErr w:type="spellStart"/>
       <w:r>
         <w:t>P</w:t>
       </w:r>
@@ -106,14 +97,7 @@
         <w:rPr>
           <w:vertAlign w:val="subscript"/>
         </w:rPr>
-        <w:t>df</w:t>
-      </w:r>
-      <w:proofErr w:type="spellEnd"/>
-      <w:r>
-        <w:rPr>
-          <w:vertAlign w:val="subscript"/>
-        </w:rPr>
-        <w:t xml:space="preserve"> </w:t>
+        <w:t xml:space="preserve">df </w:t>
       </w:r>
       <w:r>
         <w:t xml:space="preserve"> - </w:t>
@@ -136,7 +120,6 @@
           <w:numId w:val="1"/>
         </w:numPr>
       </w:pPr>
-      <w:proofErr w:type="spellStart"/>
       <w:r>
         <w:t>SP</w:t>
       </w:r>
@@ -144,14 +127,7 @@
         <w:rPr>
           <w:vertAlign w:val="subscript"/>
         </w:rPr>
-        <w:t>dg</w:t>
-      </w:r>
-      <w:proofErr w:type="spellEnd"/>
-      <w:r>
-        <w:rPr>
-          <w:vertAlign w:val="subscript"/>
-        </w:rPr>
-        <w:t xml:space="preserve"> </w:t>
+        <w:t xml:space="preserve">dg </w:t>
       </w:r>
       <w:r>
         <w:t xml:space="preserve">– </w:t>
@@ -204,7 +180,6 @@
           <w:numId w:val="1"/>
         </w:numPr>
       </w:pPr>
-      <w:proofErr w:type="spellStart"/>
       <w:r>
         <w:t>SR</w:t>
       </w:r>
@@ -212,14 +187,7 @@
         <w:rPr>
           <w:vertAlign w:val="subscript"/>
         </w:rPr>
-        <w:t>g</w:t>
-      </w:r>
-      <w:proofErr w:type="spellEnd"/>
-      <w:r>
-        <w:rPr>
-          <w:vertAlign w:val="subscript"/>
-        </w:rPr>
-        <w:t xml:space="preserve"> </w:t>
+        <w:t xml:space="preserve">g </w:t>
       </w:r>
       <w:r>
         <w:t xml:space="preserve">– </w:t>
@@ -600,23 +568,7 @@
         </w:tabs>
       </w:pPr>
       <w:r>
-        <w:t xml:space="preserve">Availability of foods in kg must be converted to servings to </w:t>
-      </w:r>
-      <w:proofErr w:type="gramStart"/>
-      <w:r>
-        <w:t>compared</w:t>
-      </w:r>
-      <w:proofErr w:type="gramEnd"/>
-      <w:r>
-        <w:t xml:space="preserve"> to the recommendation, converted back to kg, then to </w:t>
-      </w:r>
-      <w:proofErr w:type="spellStart"/>
-      <w:r>
-        <w:t>tonnes</w:t>
-      </w:r>
-      <w:proofErr w:type="spellEnd"/>
-      <w:r>
-        <w:t xml:space="preserve">. </w:t>
+        <w:t xml:space="preserve">Availability of foods in kg must be converted to servings to compared to the recommendation, converted back to kg, then to tonnes. </w:t>
       </w:r>
     </w:p>
     <w:p>
@@ -648,15 +600,7 @@
         <w:t xml:space="preserve"> </w:t>
       </w:r>
       <w:r>
-        <w:t xml:space="preserve">by multiplying by the reference value stored in a </w:t>
-      </w:r>
-      <w:proofErr w:type="gramStart"/>
-      <w:r>
-        <w:t>units</w:t>
-      </w:r>
-      <w:proofErr w:type="gramEnd"/>
-      <w:r>
-        <w:t xml:space="preserve"> table I made.</w:t>
+        <w:t>by multiplying by the reference value stored in a units table I made.</w:t>
       </w:r>
     </w:p>
     <w:p>
@@ -704,7 +648,6 @@
           <w:tab w:val="left" w:pos="5159"/>
         </w:tabs>
       </w:pPr>
-      <w:bookmarkStart w:id="0" w:name="_GoBack"/>
       <w:r>
         <w:rPr>
           <w:noProof/>
@@ -751,7 +694,6 @@
           </wp:inline>
         </w:drawing>
       </w:r>
-      <w:bookmarkEnd w:id="0"/>
     </w:p>
     <w:p>
       <w:pPr>
@@ -926,14 +868,12 @@
       <w:r>
         <w:t xml:space="preserve">The result was then stored in a table called </w:t>
       </w:r>
-      <w:proofErr w:type="spellStart"/>
       <w:r>
         <w:rPr>
           <w:b/>
         </w:rPr>
         <w:t>allrecs</w:t>
       </w:r>
-      <w:proofErr w:type="spellEnd"/>
       <w:r>
         <w:rPr>
           <w:b/>
@@ -1077,31 +1017,22 @@
         </w:tabs>
       </w:pPr>
       <w:r>
-        <w:t xml:space="preserve">Ok. So we can see that the recommendation exceeds availability for Fruits &amp; Vegetables, Meat &amp; Alt, </w:t>
-      </w:r>
-      <w:proofErr w:type="gramStart"/>
-      <w:r>
-        <w:t>Milk</w:t>
-      </w:r>
-      <w:proofErr w:type="gramEnd"/>
-      <w:r>
-        <w:t xml:space="preserve"> &amp; Alt. So all foods in these categories will need to be adjusted upwards. </w:t>
-      </w:r>
-    </w:p>
-    <w:p>
-      <w:pPr>
-        <w:tabs>
-          <w:tab w:val="left" w:pos="5159"/>
-        </w:tabs>
-      </w:pPr>
-    </w:p>
-    <w:p>
-      <w:pPr>
-        <w:tabs>
-          <w:tab w:val="left" w:pos="5159"/>
-        </w:tabs>
-      </w:pPr>
-      <w:proofErr w:type="gramStart"/>
+        <w:t xml:space="preserve">Ok. So we can see that the recommendation exceeds availability for Fruits &amp; Vegetables, Meat &amp; Alt, Milk &amp; Alt. So all foods in these categories will need to be adjusted upwards. </w:t>
+      </w:r>
+    </w:p>
+    <w:p>
+      <w:pPr>
+        <w:tabs>
+          <w:tab w:val="left" w:pos="5159"/>
+        </w:tabs>
+      </w:pPr>
+    </w:p>
+    <w:p>
+      <w:pPr>
+        <w:tabs>
+          <w:tab w:val="left" w:pos="5159"/>
+        </w:tabs>
+      </w:pPr>
       <w:r>
         <w:t xml:space="preserve">So I just multiplied the </w:t>
       </w:r>
@@ -1118,11 +1049,7 @@
         <w:t xml:space="preserve"> </w:t>
       </w:r>
       <w:r>
-        <w:t>by any percentage &gt;1 that corresponds to that foods group.</w:t>
-      </w:r>
-      <w:proofErr w:type="gramEnd"/>
-      <w:r>
-        <w:t xml:space="preserve"> So the availability of all Fruits and Vegetables was multiplied by 1.9, etc.</w:t>
+        <w:t>by any percentage &gt;1 that corresponds to that foods group. So the availability of all Fruits and Vegetables was multiplied by 1.9, etc.</w:t>
       </w:r>
     </w:p>
     <w:p>
@@ -1150,14 +1077,12 @@
       <w:r>
         <w:t xml:space="preserve"> with 1000 to get </w:t>
       </w:r>
-      <w:proofErr w:type="spellStart"/>
       <w:r>
         <w:rPr>
           <w:b/>
         </w:rPr>
         <w:t>tonnes</w:t>
       </w:r>
-      <w:proofErr w:type="spellEnd"/>
       <w:r>
         <w:t>.</w:t>
       </w:r>
@@ -1368,6 +1293,86 @@
       </w:pPr>
       <w:r>
         <w:t>-Rachel</w:t>
+      </w:r>
+    </w:p>
+    <w:p>
+      <w:pPr>
+        <w:tabs>
+          <w:tab w:val="left" w:pos="5635"/>
+        </w:tabs>
+      </w:pPr>
+    </w:p>
+    <w:p>
+      <w:pPr>
+        <w:tabs>
+          <w:tab w:val="left" w:pos="5635"/>
+        </w:tabs>
+      </w:pPr>
+    </w:p>
+    <w:p>
+      <w:pPr>
+        <w:tabs>
+          <w:tab w:val="left" w:pos="5635"/>
+        </w:tabs>
+        <w:rPr>
+          <w:b/>
+        </w:rPr>
+      </w:pPr>
+      <w:r>
+        <w:rPr>
+          <w:b/>
+        </w:rPr>
+        <w:t>Calculating uncertainty</w:t>
+      </w:r>
+    </w:p>
+    <w:p>
+      <w:pPr>
+        <w:tabs>
+          <w:tab w:val="left" w:pos="5635"/>
+        </w:tabs>
+        <w:rPr>
+          <w:b/>
+        </w:rPr>
+      </w:pPr>
+      <w:r>
+        <w:rPr>
+          <w:b/>
+        </w:rPr>
+        <w:t>What if everyone was 80/2…… how wrong would I be??</w:t>
+      </w:r>
+    </w:p>
+    <w:p>
+      <w:pPr>
+        <w:tabs>
+          <w:tab w:val="left" w:pos="5635"/>
+        </w:tabs>
+        <w:rPr>
+          <w:b/>
+        </w:rPr>
+      </w:pPr>
+      <w:r>
+        <w:rPr>
+          <w:b/>
+        </w:rPr>
+        <w:t>The biggest possible mistake I could be making because of these assumptions</w:t>
+      </w:r>
+      <w:bookmarkStart w:id="0" w:name="_GoBack"/>
+      <w:bookmarkEnd w:id="0"/>
+    </w:p>
+    <w:p>
+      <w:pPr>
+        <w:tabs>
+          <w:tab w:val="left" w:pos="5635"/>
+        </w:tabs>
+        <w:rPr>
+          <w:b/>
+        </w:rPr>
+      </w:pPr>
+      <w:r>
+        <w:rPr>
+          <w:b/>
+        </w:rPr>
+        <w:t>---- how would this change the final model output?</w:t>
       </w:r>
     </w:p>
     <w:sectPr>

</xml_diff>